<commit_message>
doc: Documento oficial arrumado
</commit_message>
<xml_diff>
--- a/PFC_Doc_2022/PFC_Deu Pet_v1_8.docx
+++ b/PFC_Doc_2022/PFC_Deu Pet_v1_8.docx
@@ -8346,31 +8346,31 @@
     </w:p>
     <w:p>
       <w:r>
+        <w:t xml:space="preserve">Este documento se divide em 7 capítulos, sendo que o primeiro capítulo apresentado é esta introdução. </w:t>
+      </w:r>
+    </w:p>
+    <w:p>
+      <w:r>
+        <w:t>O Capítulo 2 apresenta a revisão bibliográfica e todo embasamento necessário para a elaboração do projeto</w:t>
+      </w:r>
+      <w:r>
+        <w:t xml:space="preserve">. </w:t>
+      </w:r>
+    </w:p>
+    <w:p>
+      <w:r>
+        <w:t xml:space="preserve">O Capítulo 3 apresenta o problema, a justificativa para a realização do projeto, o </w:t>
+      </w:r>
+      <w:r>
+        <w:t>público-alvo</w:t>
+      </w:r>
+      <w:r>
+        <w:t xml:space="preserve">, os níveis de decisão e grupos funcionais atendidos. </w:t>
+      </w:r>
+    </w:p>
+    <w:p>
+      <w:r>
         <w:lastRenderedPageBreak/>
-        <w:t xml:space="preserve">Este documento se divide em 7 capítulos, sendo que o primeiro capítulo apresentado é esta introdução. </w:t>
-      </w:r>
-    </w:p>
-    <w:p>
-      <w:r>
-        <w:t>O Capítulo 2 apresenta a revisão bibliográfica e todo embasamento necessário para a elaboração do projeto</w:t>
-      </w:r>
-      <w:r>
-        <w:t xml:space="preserve">. </w:t>
-      </w:r>
-    </w:p>
-    <w:p>
-      <w:r>
-        <w:t xml:space="preserve">O Capítulo 3 apresenta o problema, a justificativa para a realização do projeto, o </w:t>
-      </w:r>
-      <w:r>
-        <w:t>público-alvo</w:t>
-      </w:r>
-      <w:r>
-        <w:t xml:space="preserve">, os níveis de decisão e grupos funcionais atendidos. </w:t>
-      </w:r>
-    </w:p>
-    <w:p>
-      <w:r>
         <w:t>O Capítulo 4 apresenta o plano e a gerência do projeto e aborda os métodos gerenciais aplicados neste trabalho.</w:t>
       </w:r>
     </w:p>
@@ -12592,12 +12592,6 @@
       <w:r>
         <w:t xml:space="preserve"> O plano detalhado encontra-se no Apêndice A. </w:t>
       </w:r>
-      <w:r>
-        <w:rPr>
-          <w:highlight w:val="yellow"/>
-        </w:rPr>
-        <w:t>/*Manter uma única cor de fonte dentro do documento. Acertar os objetivos conforme este documento principal. A EAP deve ter 4 fases e as subdivisões devem ter pelo menos 2 pacotes. */</w:t>
-      </w:r>
     </w:p>
     <w:p>
       <w:r>
@@ -13300,53 +13294,15 @@
           <w:ilvl w:val="0"/>
           <w:numId w:val="18"/>
         </w:numPr>
-        <w:rPr>
-          <w:highlight w:val="yellow"/>
-        </w:rPr>
-      </w:pPr>
-      <w:r>
-        <w:rPr>
-          <w:highlight w:val="yellow"/>
-        </w:rPr>
+      </w:pPr>
+      <w:r>
         <w:t xml:space="preserve">Java </w:t>
       </w:r>
-      <w:proofErr w:type="gramStart"/>
-      <w:r>
-        <w:rPr>
-          <w:highlight w:val="yellow"/>
-        </w:rPr>
-        <w:t>8;</w:t>
-      </w:r>
-      <w:r>
-        <w:rPr>
-          <w:color w:val="FF0000"/>
-          <w:highlight w:val="yellow"/>
-        </w:rPr>
-        <w:t xml:space="preserve">   </w:t>
-      </w:r>
-      <w:proofErr w:type="gramEnd"/>
-      <w:r>
-        <w:rPr>
-          <w:color w:val="FF0000"/>
-          <w:highlight w:val="yellow"/>
-        </w:rPr>
-        <w:t xml:space="preserve">/ * Verificar a possibilidade de </w:t>
-      </w:r>
-      <w:proofErr w:type="spellStart"/>
-      <w:r>
-        <w:rPr>
-          <w:color w:val="FF0000"/>
-          <w:highlight w:val="yellow"/>
-        </w:rPr>
-        <w:t>usuar</w:t>
-      </w:r>
-      <w:proofErr w:type="spellEnd"/>
-      <w:r>
-        <w:rPr>
-          <w:color w:val="FF0000"/>
-          <w:highlight w:val="yellow"/>
-        </w:rPr>
-        <w:t xml:space="preserve"> o Java 11 LTS */</w:t>
+      <w:r>
+        <w:t>11 LTS</w:t>
+      </w:r>
+      <w:r>
+        <w:t>;</w:t>
       </w:r>
     </w:p>
     <w:p>
@@ -18918,104 +18874,6 @@
         <w:t>O diagrama e descrição do projeto Deu Pet pode ser encontrado no Apêndice C.</w:t>
       </w:r>
     </w:p>
-    <w:p>
-      <w:r>
-        <w:rPr>
-          <w:noProof/>
-        </w:rPr>
-        <w:drawing>
-          <wp:inline distT="0" distB="0" distL="0" distR="0" wp14:anchorId="15B0C839" wp14:editId="39FDEA74">
-            <wp:extent cx="3802710" cy="2286198"/>
-            <wp:effectExtent l="0" t="0" r="7620" b="0"/>
-            <wp:docPr id="13" name="Imagem 13"/>
-            <wp:cNvGraphicFramePr>
-              <a:graphicFrameLocks xmlns:a="http://schemas.openxmlformats.org/drawingml/2006/main" noChangeAspect="1"/>
-            </wp:cNvGraphicFramePr>
-            <a:graphic xmlns:a="http://schemas.openxmlformats.org/drawingml/2006/main">
-              <a:graphicData uri="http://schemas.openxmlformats.org/drawingml/2006/picture">
-                <pic:pic xmlns:pic="http://schemas.openxmlformats.org/drawingml/2006/picture">
-                  <pic:nvPicPr>
-                    <pic:cNvPr id="1" name=""/>
-                    <pic:cNvPicPr/>
-                  </pic:nvPicPr>
-                  <pic:blipFill>
-                    <a:blip r:embed="rId19"/>
-                    <a:stretch>
-                      <a:fillRect/>
-                    </a:stretch>
-                  </pic:blipFill>
-                  <pic:spPr>
-                    <a:xfrm>
-                      <a:off x="0" y="0"/>
-                      <a:ext cx="3802710" cy="2286198"/>
-                    </a:xfrm>
-                    <a:prstGeom prst="rect">
-                      <a:avLst/>
-                    </a:prstGeom>
-                  </pic:spPr>
-                </pic:pic>
-              </a:graphicData>
-            </a:graphic>
-          </wp:inline>
-        </w:drawing>
-      </w:r>
-    </w:p>
-    <w:p/>
-    <w:p>
-      <w:r>
-        <w:rPr>
-          <w:noProof/>
-        </w:rPr>
-        <w:drawing>
-          <wp:inline distT="0" distB="0" distL="0" distR="0" wp14:anchorId="2D748EB9" wp14:editId="7D50FF81">
-            <wp:extent cx="1676400" cy="1264920"/>
-            <wp:effectExtent l="0" t="0" r="0" b="0"/>
-            <wp:docPr id="14" name="Imagem 14"/>
-            <wp:cNvGraphicFramePr>
-              <a:graphicFrameLocks xmlns:a="http://schemas.openxmlformats.org/drawingml/2006/main" noChangeAspect="1"/>
-            </wp:cNvGraphicFramePr>
-            <a:graphic xmlns:a="http://schemas.openxmlformats.org/drawingml/2006/main">
-              <a:graphicData uri="http://schemas.openxmlformats.org/drawingml/2006/picture">
-                <pic:pic xmlns:pic="http://schemas.openxmlformats.org/drawingml/2006/picture">
-                  <pic:nvPicPr>
-                    <pic:cNvPr id="0" name="Picture 2"/>
-                    <pic:cNvPicPr>
-                      <a:picLocks noChangeAspect="1" noChangeArrowheads="1"/>
-                    </pic:cNvPicPr>
-                  </pic:nvPicPr>
-                  <pic:blipFill>
-                    <a:blip r:embed="rId20">
-                      <a:extLst>
-                        <a:ext uri="{28A0092B-C50C-407E-A947-70E740481C1C}">
-                          <a14:useLocalDpi xmlns:a14="http://schemas.microsoft.com/office/drawing/2010/main" val="0"/>
-                        </a:ext>
-                      </a:extLst>
-                    </a:blip>
-                    <a:srcRect/>
-                    <a:stretch>
-                      <a:fillRect/>
-                    </a:stretch>
-                  </pic:blipFill>
-                  <pic:spPr bwMode="auto">
-                    <a:xfrm>
-                      <a:off x="0" y="0"/>
-                      <a:ext cx="1676400" cy="1264920"/>
-                    </a:xfrm>
-                    <a:prstGeom prst="rect">
-                      <a:avLst/>
-                    </a:prstGeom>
-                    <a:noFill/>
-                    <a:ln>
-                      <a:noFill/>
-                    </a:ln>
-                  </pic:spPr>
-                </pic:pic>
-              </a:graphicData>
-            </a:graphic>
-          </wp:inline>
-        </w:drawing>
-      </w:r>
-    </w:p>
     <w:p/>
     <w:p>
       <w:pPr>
@@ -19112,7 +18970,6 @@
     </w:p>
     <w:p>
       <w:r>
-        <w:lastRenderedPageBreak/>
         <w:t xml:space="preserve">O </w:t>
       </w:r>
       <w:r>
@@ -19155,15 +19012,7 @@
     </w:p>
     <w:p>
       <w:r>
-        <w:t xml:space="preserve">A arquitetura e projeto do sistema de software são atividades que definem, sob o ponto </w:t>
-      </w:r>
-      <w:proofErr w:type="gramStart"/>
-      <w:r>
-        <w:t>de  vista</w:t>
-      </w:r>
-      <w:proofErr w:type="gramEnd"/>
-      <w:r>
-        <w:t xml:space="preserve"> de elementos do sistema, </w:t>
+        <w:t xml:space="preserve">A arquitetura e projeto do sistema de software são atividades que definem, sob o ponto de vista de elementos do sistema, </w:t>
       </w:r>
       <w:r>
         <w:t>os sub</w:t>
@@ -19178,7 +19027,7 @@
         <w:t xml:space="preserve"> </w:t>
       </w:r>
       <w:r>
-        <w:t xml:space="preserve"> que devem  constar no sistema.</w:t>
+        <w:t>que devem constar no sistema.</w:t>
       </w:r>
     </w:p>
     <w:p>
@@ -22159,7 +22008,17 @@
         </w:rPr>
       </w:pPr>
       <w:r>
-        <w:t>DEVMEDIA. Introdução aos Processos de Software e o Modelo Incremental e Evolucionário. 2013. Disponível em: &lt;https://www.devmedia.com.br/introducao-aos-processos-de-software-e-o-modelo-incremental-e-evolucionario/29839&gt;. Acesso em: 23 mar. 2022.</w:t>
+        <w:t xml:space="preserve">DEVMEDIA. </w:t>
+      </w:r>
+      <w:r>
+        <w:rPr>
+          <w:b/>
+          <w:bCs w:val="0"/>
+        </w:rPr>
+        <w:t>Introdução aos Processos de Software e o Modelo Incremental e Evolucionário</w:t>
+      </w:r>
+      <w:r>
+        <w:t>. 2013. Disponível em: &lt;https://www.devmedia.com.br/introducao-aos-processos-de-software-e-o-modelo-incremental-e-evolucionario/29839&gt;. Acesso em: 23 mar. 2022.</w:t>
       </w:r>
     </w:p>
     <w:p>
@@ -23042,9 +22901,9 @@
     <w:bookmarkEnd w:id="214"/>
     <w:p/>
     <w:sectPr>
-      <w:headerReference w:type="even" r:id="rId21"/>
-      <w:headerReference w:type="default" r:id="rId22"/>
-      <w:headerReference w:type="first" r:id="rId23"/>
+      <w:headerReference w:type="even" r:id="rId19"/>
+      <w:headerReference w:type="default" r:id="rId20"/>
+      <w:headerReference w:type="first" r:id="rId21"/>
       <w:pgSz w:w="11907" w:h="16840" w:code="9"/>
       <w:pgMar w:top="1701" w:right="1134" w:bottom="1134" w:left="1701" w:header="709" w:footer="709" w:gutter="0"/>
       <w:cols w:space="708"/>
@@ -24021,11 +23880,6 @@
       </w:p>
     </w:sdtContent>
   </w:sdt>
-  <w:p/>
-  <w:p/>
-  <w:p/>
-  <w:p/>
-  <w:p/>
 </w:hdr>
 </file>
 

</xml_diff>